<commit_message>
Minor edits to Table 1 & manuscript
</commit_message>
<xml_diff>
--- a/210621 - AG thesis/Thesis/Submission - peerJ/Manuscript/Manuscript.docx
+++ b/210621 - AG thesis/Thesis/Submission - peerJ/Manuscript/Manuscript.docx
@@ -14243,6 +14243,40 @@
                   <w:rFonts w:ascii="Times New Roman" w:hAnsi="Times New Roman" w:cs="Times New Roman"/>
                   <w:noProof/>
                 </w:rPr>
+                <w:t xml:space="preserve">Frahm, E., &amp; Obst, U. (2003). Application of the fluorogenic probe technique (TaqMan PCR) to the detection of Enterococcus spp. and Escherichia coli in water samples. </w:t>
+              </w:r>
+              <w:r>
+                <w:rPr>
+                  <w:rFonts w:ascii="Times New Roman" w:hAnsi="Times New Roman" w:cs="Times New Roman"/>
+                  <w:i/>
+                  <w:iCs/>
+                  <w:noProof/>
+                </w:rPr>
+                <w:t>Journal of Microbiological Methods, 52</w:t>
+              </w:r>
+              <w:r>
+                <w:rPr>
+                  <w:rFonts w:ascii="Times New Roman" w:hAnsi="Times New Roman" w:cs="Times New Roman"/>
+                  <w:noProof/>
+                </w:rPr>
+                <w:t>(1), 123-31. doi:10.1016/s0167-7012(02)00150-1</w:t>
+              </w:r>
+            </w:p>
+            <w:p>
+              <w:pPr>
+                <w:pStyle w:val="Bibliography"/>
+                <w:spacing w:line="480" w:lineRule="auto"/>
+                <w:ind w:left="720" w:hanging="720"/>
+                <w:rPr>
+                  <w:rFonts w:ascii="Times New Roman" w:hAnsi="Times New Roman" w:cs="Times New Roman"/>
+                  <w:noProof/>
+                </w:rPr>
+              </w:pPr>
+              <w:r>
+                <w:rPr>
+                  <w:rFonts w:ascii="Times New Roman" w:hAnsi="Times New Roman" w:cs="Times New Roman"/>
+                  <w:noProof/>
+                </w:rPr>
                 <w:t>Genz, A., Bretz, F., Miwa, T., Mi, X., Leisch, F., Scheipl, F., &amp; Hothorn, T. (2021). mvtnorm: Multivariate Normal and t Distributions. Retrieved from http://CRAN.R-project.org/package=mvtnorm</w:t>
               </w:r>
             </w:p>
@@ -14381,15 +14415,8 @@
                   <w:rFonts w:ascii="Times New Roman" w:hAnsi="Times New Roman" w:cs="Times New Roman"/>
                   <w:noProof/>
                 </w:rPr>
-                <w:t xml:space="preserve">Ibrahim, C., Hammami, S., Khelifi, N., Pothier, P., &amp; Hassen, A. (2020). The Effectiveness of Activated Sludge Procedure and UV-C 254 in Norovirus Inactivation in a Tunisian </w:t>
-              </w:r>
-              <w:r>
-                <w:rPr>
-                  <w:rFonts w:ascii="Times New Roman" w:hAnsi="Times New Roman" w:cs="Times New Roman"/>
-                  <w:noProof/>
-                </w:rPr>
                 <w:lastRenderedPageBreak/>
-                <w:t xml:space="preserve">Industrial Wastewater Treatment Plant. </w:t>
+                <w:t xml:space="preserve">Ibrahim, C., Hammami, S., Khelifi, N., Pothier, P., &amp; Hassen, A. (2020). The Effectiveness of Activated Sludge Procedure and UV-C 254 in Norovirus Inactivation in a Tunisian Industrial Wastewater Treatment Plant. </w:t>
               </w:r>
               <w:r>
                 <w:rPr>
@@ -14559,6 +14586,7 @@
                   <w:rFonts w:ascii="Times New Roman" w:hAnsi="Times New Roman" w:cs="Times New Roman"/>
                   <w:noProof/>
                 </w:rPr>
+                <w:lastRenderedPageBreak/>
                 <w:t xml:space="preserve">La Rosa, G., Bonadonna, L., Lucentini, L., Kenmoe, S., &amp; Suffredini, E. (2020, July 15). Coronavirus in water environments: Occurrence, persistence and concentration methods - A scoping review. </w:t>
               </w:r>
               <w:r>
@@ -14593,7 +14621,6 @@
                   <w:rFonts w:ascii="Times New Roman" w:hAnsi="Times New Roman" w:cs="Times New Roman"/>
                   <w:noProof/>
                 </w:rPr>
-                <w:lastRenderedPageBreak/>
                 <w:t xml:space="preserve">Li, D., Gu, A. Z., Zeng, S.-Y., Yang, W., He, M., &amp; Shi, H.-C. (2011, May). Monitoring and evaluation of infectious rotaviruses in various wastewater effluents and receiving waters revealed correlation and seasonal pattern of occurrences. </w:t>
               </w:r>
               <w:r>
@@ -14662,40 +14689,6 @@
                   <w:rFonts w:ascii="Times New Roman" w:hAnsi="Times New Roman" w:cs="Times New Roman"/>
                   <w:noProof/>
                 </w:rPr>
-                <w:t xml:space="preserve">Liang, L., Goh, S. G., Vergara, G. G., Fang, H. M., Rezaeinejad, S., Chang, S. Y., . . . Gin, K. Y. (2015). Alternative Fecal Indicators and Their Empirical Relationships with Enteric Viruses, Salmonella enterica, and Pseudomonas aeruginosa in Surface Waters of a Tropical Urban Catchment. </w:t>
-              </w:r>
-              <w:r>
-                <w:rPr>
-                  <w:rFonts w:ascii="Times New Roman" w:hAnsi="Times New Roman" w:cs="Times New Roman"/>
-                  <w:i/>
-                  <w:iCs/>
-                  <w:noProof/>
-                </w:rPr>
-                <w:t>Applied and Environmental Microbiology, 81</w:t>
-              </w:r>
-              <w:r>
-                <w:rPr>
-                  <w:rFonts w:ascii="Times New Roman" w:hAnsi="Times New Roman" w:cs="Times New Roman"/>
-                  <w:noProof/>
-                </w:rPr>
-                <w:t>(3), 850-860. doi:10.1128/AEM.02670-14</w:t>
-              </w:r>
-            </w:p>
-            <w:p>
-              <w:pPr>
-                <w:pStyle w:val="Bibliography"/>
-                <w:spacing w:line="480" w:lineRule="auto"/>
-                <w:ind w:left="720" w:hanging="720"/>
-                <w:rPr>
-                  <w:rFonts w:ascii="Times New Roman" w:hAnsi="Times New Roman" w:cs="Times New Roman"/>
-                  <w:noProof/>
-                </w:rPr>
-              </w:pPr>
-              <w:r>
-                <w:rPr>
-                  <w:rFonts w:ascii="Times New Roman" w:hAnsi="Times New Roman" w:cs="Times New Roman"/>
-                  <w:noProof/>
-                </w:rPr>
                 <w:t xml:space="preserve">Lizasoain, A., Tort, L., García, M., Gillman, L., Alberti, A., Leite, J., . . . Colina, R. (2017). Human enteric viruses in a wastewater treatment plant: evaluation of activated sludge combined with UV disinfection process reveals different removal performances for viruses with different features. </w:t>
               </w:r>
               <w:r>
@@ -14748,7 +14741,6 @@
                   <w:rFonts w:ascii="Times New Roman" w:hAnsi="Times New Roman" w:cs="Times New Roman"/>
                   <w:noProof/>
                 </w:rPr>
-                <w:lastRenderedPageBreak/>
                 <w:t xml:space="preserve">Miura, T., Okabe, S., Nakahara, Y., &amp; Sano, D. (2015, May 15). Removal properties of human enteric viruses in a pilot-scale membrane bioreactor (MBR) process. </w:t>
               </w:r>
               <w:r>
@@ -14783,6 +14775,7 @@
                   <w:rFonts w:ascii="Times New Roman" w:hAnsi="Times New Roman" w:cs="Times New Roman"/>
                   <w:noProof/>
                 </w:rPr>
+                <w:lastRenderedPageBreak/>
                 <w:t>Molecular Microbiology &amp; Genomics Team, British Columbia Centre for Disease Control. (2017). Detecting Norovirus by Fast Real-Time RT-PCR. British Columbia, Canada.</w:t>
               </w:r>
             </w:p>
@@ -14955,7 +14948,6 @@
                   <w:rFonts w:ascii="Times New Roman" w:hAnsi="Times New Roman" w:cs="Times New Roman"/>
                   <w:noProof/>
                 </w:rPr>
-                <w:lastRenderedPageBreak/>
                 <w:t xml:space="preserve">Prevost, B., Lucas, F. S., Ambert-Balay, K., Pothier, P., Moulin, L., &amp; Wurtzer, S. (2015, October). Deciphering the Diversities of Astroviruses and Noroviruses in Wastewater Treatment Plant Effluents by a High-Throughput Sequencing Method. </w:t>
               </w:r>
               <w:r>
@@ -14990,6 +14982,7 @@
                   <w:rFonts w:ascii="Times New Roman" w:hAnsi="Times New Roman" w:cs="Times New Roman"/>
                   <w:noProof/>
                 </w:rPr>
+                <w:lastRenderedPageBreak/>
                 <w:t>R Core Team. (2021). R: A language and environment for statistical computing. R Foundation for Statistical Computing, Vienna, Austria. Retrieved from https://www.R-project.org/</w:t>
               </w:r>
             </w:p>
@@ -15162,7 +15155,6 @@
                   <w:rFonts w:ascii="Times New Roman" w:hAnsi="Times New Roman" w:cs="Times New Roman"/>
                   <w:noProof/>
                 </w:rPr>
-                <w:lastRenderedPageBreak/>
                 <w:t xml:space="preserve">Ruggeri, F. M., Bonomo, P., Ianiro, G., Battistone, A., Delogu, R., Germinario, C., . . . Fiore, L. (2015, January). Rotavirus Genotypes in Sewage Treatment Plants and in Children Hospitalized with Acute Diarrhea in Italy in 2010 and 2011. </w:t>
               </w:r>
               <w:r>
@@ -15197,6 +15189,7 @@
                   <w:rFonts w:ascii="Times New Roman" w:hAnsi="Times New Roman" w:cs="Times New Roman"/>
                   <w:noProof/>
                 </w:rPr>
+                <w:lastRenderedPageBreak/>
                 <w:t xml:space="preserve">Sarkar, D. (2008). </w:t>
               </w:r>
               <w:r>
@@ -15367,7 +15360,6 @@
                   <w:rFonts w:ascii="Times New Roman" w:hAnsi="Times New Roman" w:cs="Times New Roman"/>
                   <w:noProof/>
                 </w:rPr>
-                <w:lastRenderedPageBreak/>
                 <w:t xml:space="preserve">Stachler, E., Kelty, C., Sivaganesan, M., Li, X., Bibby, K., &amp; Shanks, O. C. (2017). Quantitative CrAssphage PCR Assays for Human Fecal Pollution Measurement. </w:t>
               </w:r>
               <w:r>
@@ -15436,6 +15428,7 @@
                   <w:rFonts w:ascii="Times New Roman" w:hAnsi="Times New Roman" w:cs="Times New Roman"/>
                   <w:noProof/>
                 </w:rPr>
+                <w:lastRenderedPageBreak/>
                 <w:t>Therneau, T. (2021). A Package for Survival Analysis in R. Retrieved from https://CRAN.R-project.org/package=survival</w:t>
               </w:r>
             </w:p>
@@ -15558,15 +15551,7 @@
                   <w:rFonts w:ascii="Times New Roman" w:hAnsi="Times New Roman" w:cs="Times New Roman"/>
                   <w:noProof/>
                 </w:rPr>
-                <w:t xml:space="preserve">Wang, X. M., Wei, Z. M., Guo, J. M., Cai, J. M., Chang, H. M., Ge, Y. M., &amp; Zeng, M. M. (2019, November). Norovirus Activity and Genotypes in Sporadic Acute Diarrhea in </w:t>
-              </w:r>
-              <w:r>
-                <w:rPr>
-                  <w:rFonts w:ascii="Times New Roman" w:hAnsi="Times New Roman" w:cs="Times New Roman"/>
-                  <w:noProof/>
-                </w:rPr>
-                <w:lastRenderedPageBreak/>
-                <w:t xml:space="preserve">Children in Shanghai During 2014–2018. </w:t>
+                <w:t xml:space="preserve">Wang, X. M., Wei, Z. M., Guo, J. M., Cai, J. M., Chang, H. M., Ge, Y. M., &amp; Zeng, M. M. (2019, November). Norovirus Activity and Genotypes in Sporadic Acute Diarrhea in Children in Shanghai During 2014–2018. </w:t>
               </w:r>
               <w:r>
                 <w:rPr>
@@ -15668,6 +15653,7 @@
                   <w:rFonts w:ascii="Times New Roman" w:hAnsi="Times New Roman" w:cs="Times New Roman"/>
                   <w:noProof/>
                 </w:rPr>
+                <w:lastRenderedPageBreak/>
                 <w:t>Wickham, H. (2020, April 9). reshape2: Flexibly Reshape Data: A Reboot of the Reshape Package. Retrieved from https://cran.r-project.org/package=reshape2</w:t>
               </w:r>
             </w:p>
@@ -15824,7 +15810,6 @@
                   <w:rFonts w:ascii="Times New Roman" w:hAnsi="Times New Roman" w:cs="Times New Roman"/>
                   <w:noProof/>
                 </w:rPr>
-                <w:lastRenderedPageBreak/>
                 <w:t xml:space="preserve">Ye, J., Coulouris, G., Zaretskaya, I., Cutcutache, I., Rozen, S., &amp; Madden, T. L. (2012, June 18). Primer-BLAST: a tool to design target-specific primers for polymerase chain reaction. </w:t>
               </w:r>
               <w:r>
@@ -15893,6 +15878,7 @@
                   <w:rFonts w:ascii="Times New Roman" w:hAnsi="Times New Roman" w:cs="Times New Roman"/>
                   <w:noProof/>
                 </w:rPr>
+                <w:lastRenderedPageBreak/>
                 <w:t xml:space="preserve">Zeng, S. Q., Halkosalo, A., Salminen, M., Szakal, E. D., Puustinen, L., &amp; Vesikari, T. (2008). One-step quantitative RT-PCR for the detection of rotavirus in acute gastroenteritis. </w:t>
               </w:r>
               <w:r>
@@ -17908,77 +17894,6 @@
     <b:RefOrder>30</b:RefOrder>
   </b:Source>
   <b:Source>
-    <b:Tag>Lia15</b:Tag>
-    <b:SourceType>JournalArticle</b:SourceType>
-    <b:Guid>{89C6348C-F32C-41CD-B4C3-410B0C07ECC5}</b:Guid>
-    <b:Author>
-      <b:Author>
-        <b:NameList>
-          <b:Person>
-            <b:Last>Liang</b:Last>
-            <b:First>L.</b:First>
-          </b:Person>
-          <b:Person>
-            <b:Last>Goh</b:Last>
-            <b:First>S.</b:First>
-            <b:Middle>G.</b:Middle>
-          </b:Person>
-          <b:Person>
-            <b:Last>Vergara</b:Last>
-            <b:First>G.</b:First>
-            <b:Middle>G. R. V.</b:Middle>
-          </b:Person>
-          <b:Person>
-            <b:Last>Fang</b:Last>
-            <b:First>H.</b:First>
-            <b:Middle>M.</b:Middle>
-          </b:Person>
-          <b:Person>
-            <b:Last>Rezaeinejad</b:Last>
-            <b:First>S.</b:First>
-          </b:Person>
-          <b:Person>
-            <b:Last>Chang</b:Last>
-            <b:First>S.</b:First>
-            <b:Middle>Y.</b:Middle>
-          </b:Person>
-          <b:Person>
-            <b:Last>Bayen</b:Last>
-            <b:First>S.</b:First>
-          </b:Person>
-          <b:Person>
-            <b:Last>Lee</b:Last>
-            <b:First>W.</b:First>
-            <b:Middle>A.</b:Middle>
-          </b:Person>
-          <b:Person>
-            <b:Last>Sobsey</b:Last>
-            <b:First>M.</b:First>
-            <b:Middle>D.</b:Middle>
-          </b:Person>
-          <b:Person>
-            <b:Last>Rose</b:Last>
-            <b:First>J.</b:First>
-            <b:Middle>B.</b:Middle>
-          </b:Person>
-          <b:Person>
-            <b:Last>Gin</b:Last>
-            <b:First>K.</b:First>
-            <b:Middle>Y. H.</b:Middle>
-          </b:Person>
-        </b:NameList>
-      </b:Author>
-    </b:Author>
-    <b:Title>Alternative Fecal Indicators and Their Empirical Relationships with Enteric Viruses, Salmonella enterica, and Pseudomonas aeruginosa in Surface Waters of a Tropical Urban Catchment</b:Title>
-    <b:JournalName>Applied and Environmental Microbiology</b:JournalName>
-    <b:Year>2015</b:Year>
-    <b:Pages>850-860</b:Pages>
-    <b:Volume>81</b:Volume>
-    <b:Issue>3</b:Issue>
-    <b:DOI>10.1128/AEM.02670-14</b:DOI>
-    <b:RefOrder>31</b:RefOrder>
-  </b:Source>
-  <b:Source>
     <b:Tag>Rit06</b:Tag>
     <b:SourceType>JournalArticle</b:SourceType>
     <b:Guid>{E697FAB2-E800-4D57-9FEC-2B627DB7F804}</b:Guid>
@@ -18023,7 +17938,7 @@
     <b:Volume>72</b:Volume>
     <b:Issue>4</b:Issue>
     <b:DOI>10.1128/AEM.72.4.2765-2774.2006</b:DOI>
-    <b:RefOrder>32</b:RefOrder>
+    <b:RefOrder>31</b:RefOrder>
   </b:Source>
   <b:Source>
     <b:Tag>Cit19</b:Tag>
@@ -18196,7 +18111,7 @@
     </b:Author>
     <b:StateProvince>British Columbia</b:StateProvince>
     <b:CountryRegion>Canada</b:CountryRegion>
-    <b:RefOrder>33</b:RefOrder>
+    <b:RefOrder>32</b:RefOrder>
   </b:Source>
   <b:Source>
     <b:Tag>Mol17</b:Tag>
@@ -18211,7 +18126,7 @@
         <b:Corporate>Molecular Microbiology &amp; Genomics Team, British Columbia Centre for Disease Control</b:Corporate>
       </b:Author>
     </b:Author>
-    <b:RefOrder>34</b:RefOrder>
+    <b:RefOrder>33</b:RefOrder>
   </b:Source>
   <b:Source>
     <b:Tag>Wan19</b:Tag>
@@ -18266,7 +18181,7 @@
     <b:Volume>38</b:Volume>
     <b:Issue>11</b:Issue>
     <b:DOI>10.1097/INF.0000000000002456</b:DOI>
-    <b:RefOrder>35</b:RefOrder>
+    <b:RefOrder>34</b:RefOrder>
   </b:Source>
   <b:Source>
     <b:Tag>Kag03</b:Tag>
@@ -18319,7 +18234,7 @@
     <b:Volume>41</b:Volume>
     <b:Issue>4</b:Issue>
     <b:DOI>10.1128/JCM.41.4.1548-1557.2003</b:DOI>
-    <b:RefOrder>36</b:RefOrder>
+    <b:RefOrder>35</b:RefOrder>
   </b:Source>
   <b:Source>
     <b:Tag>Wic20</b:Tag>
@@ -18367,7 +18282,7 @@
     <b:Title>devtools: Tools to Make Developing R Packages Easier</b:Title>
     <b:Year>2021</b:Year>
     <b:URL>https://CRAN.R-project.org/package=devtools</b:URL>
-    <b:RefOrder>37</b:RefOrder>
+    <b:RefOrder>36</b:RefOrder>
   </b:Source>
   <b:Source>
     <b:Tag>Wic211</b:Tag>
@@ -18398,7 +18313,7 @@
     <b:Title>dplyr: A Grammar of Data Manipulation</b:Title>
     <b:Year>2021</b:Year>
     <b:URL>https://CRAN.R-project.org/package=dplyr</b:URL>
-    <b:RefOrder>38</b:RefOrder>
+    <b:RefOrder>37</b:RefOrder>
   </b:Source>
   <b:Source>
     <b:Tag>AZe10</b:Tag>
@@ -18425,7 +18340,7 @@
     <b:Volume>34</b:Volume>
     <b:Issue>1</b:Issue>
     <b:DOI>10.18637/jss.v034.i01</b:DOI>
-    <b:RefOrder>39</b:RefOrder>
+    <b:RefOrder>38</b:RefOrder>
   </b:Source>
   <b:Source>
     <b:Tag>Wic16</b:Tag>
@@ -18445,7 +18360,7 @@
     </b:Author>
     <b:City>New York</b:City>
     <b:Publisher>Springer-Verlag</b:Publisher>
-    <b:RefOrder>40</b:RefOrder>
+    <b:RefOrder>39</b:RefOrder>
   </b:Source>
   <b:Source>
     <b:Tag>Sar08</b:Tag>
@@ -18465,7 +18380,7 @@
     <b:Year>2008</b:Year>
     <b:City>New York</b:City>
     <b:Publisher>Springer</b:Publisher>
-    <b:RefOrder>41</b:RefOrder>
+    <b:RefOrder>40</b:RefOrder>
   </b:Source>
   <b:Source>
     <b:Tag>Gen21</b:Tag>
@@ -18508,7 +18423,7 @@
       </b:Author>
     </b:Author>
     <b:URL>http://CRAN.R-project.org/package=mvtnorm</b:URL>
-    <b:RefOrder>42</b:RefOrder>
+    <b:RefOrder>41</b:RefOrder>
   </b:Source>
   <b:Source>
     <b:Tag>Wic11</b:Tag>
@@ -18531,7 +18446,7 @@
     <b:Volume>40</b:Volume>
     <b:Issue>1</b:Issue>
     <b:DOI>10.18637/jss.v040.i01</b:DOI>
-    <b:RefOrder>43</b:RefOrder>
+    <b:RefOrder>42</b:RefOrder>
   </b:Source>
   <b:Source>
     <b:Tag>Wic19</b:Tag>
@@ -18554,7 +18469,7 @@
       </b:Author>
     </b:Author>
     <b:URL>https://CRAN.R-project.org/package=readxl</b:URL>
-    <b:RefOrder>44</b:RefOrder>
+    <b:RefOrder>43</b:RefOrder>
   </b:Source>
   <b:Source>
     <b:Tag>Mak</b:Tag>
@@ -18585,7 +18500,7 @@
     <b:Title>Automated Results Reporting as a Practical Tool to Improve Reproducibility and Methodological Best Practices Adoption</b:Title>
     <b:URL>https://github.com/easystats/report</b:URL>
     <b:Year>2020</b:Year>
-    <b:RefOrder>45</b:RefOrder>
+    <b:RefOrder>44</b:RefOrder>
   </b:Source>
   <b:Source>
     <b:Tag>Ush20</b:Tag>
@@ -18616,7 +18531,7 @@
     <b:Title>rstudioapi: Safely Access the RStudio API</b:Title>
     <b:Year>2020</b:Year>
     <b:URL>https://CRAN.R-project.org/package=rstudioapi</b:URL>
-    <b:RefOrder>46</b:RefOrder>
+    <b:RefOrder>45</b:RefOrder>
   </b:Source>
   <b:Source>
     <b:Tag>Wic201</b:Tag>
@@ -18639,7 +18554,7 @@
     <b:Title>scales: Scale Functions for Visualization</b:Title>
     <b:Year>2020</b:Year>
     <b:URL>https://CRAN.R-project.org/package=scales</b:URL>
-    <b:RefOrder>47</b:RefOrder>
+    <b:RefOrder>46</b:RefOrder>
   </b:Source>
   <b:Source>
     <b:Tag>TTh21</b:Tag>
@@ -18658,7 +18573,7 @@
     <b:Title>A Package for Survival Analysis in R</b:Title>
     <b:Year>2021</b:Year>
     <b:URL>https://CRAN.R-project.org/package=survival</b:URL>
-    <b:RefOrder>48</b:RefOrder>
+    <b:RefOrder>47</b:RefOrder>
   </b:Source>
   <b:Source>
     <b:Tag>Wic212</b:Tag>
@@ -18681,7 +18596,7 @@
     <b:Title>usethis: Automate Package and Project Setup</b:Title>
     <b:Year>2021</b:Year>
     <b:URL>https://CRAN.R-project.org/package=usethis</b:URL>
-    <b:RefOrder>49</b:RefOrder>
+    <b:RefOrder>48</b:RefOrder>
   </b:Source>
   <b:Source>
     <b:Tag>Far18</b:Tag>
@@ -18738,7 +18653,7 @@
     <b:Volume>25</b:Volume>
     <b:Issue>33</b:Issue>
     <b:DOI>10.1007/s11356-018-3261-y</b:DOI>
-    <b:RefOrder>50</b:RefOrder>
+    <b:RefOrder>49</b:RefOrder>
   </b:Source>
   <b:Source>
     <b:Tag>Nou21</b:Tag>
@@ -18784,7 +18699,7 @@
     <b:Volume>18</b:Volume>
     <b:Issue>9</b:Issue>
     <b:DOI>10.3390/ijerph18094773</b:DOI>
-    <b:RefOrder>51</b:RefOrder>
+    <b:RefOrder>50</b:RefOrder>
   </b:Source>
   <b:Source>
     <b:Tag>Wor19</b:Tag>
@@ -18824,7 +18739,7 @@
     <b:Volume>91</b:Volume>
     <b:Issue>9</b:Issue>
     <b:DOI>10.1002/wer.1096</b:DOI>
-    <b:RefOrder>52</b:RefOrder>
+    <b:RefOrder>51</b:RefOrder>
   </b:Source>
   <b:Source>
     <b:Tag>Far19</b:Tag>
@@ -18873,7 +18788,7 @@
     <b:Volume>11</b:Volume>
     <b:Issue>2</b:Issue>
     <b:DOI>10.1007/s12560-019-09369-1</b:DOI>
-    <b:RefOrder>53</b:RefOrder>
+    <b:RefOrder>52</b:RefOrder>
   </b:Source>
   <b:Source>
     <b:Tag>Tan20</b:Tag>
@@ -18904,7 +18819,7 @@
     <b:Volume>10</b:Volume>
     <b:Issue>3616</b:Issue>
     <b:DOI>10.1038/s41598-020-60547-9</b:DOI>
-    <b:RefOrder>54</b:RefOrder>
+    <b:RefOrder>53</b:RefOrder>
   </b:Source>
   <b:Source>
     <b:Tag>Bal19</b:Tag>
@@ -18957,7 +18872,7 @@
     <b:Day>15</b:Day>
     <b:Volume>155</b:Volume>
     <b:DOI>10.1016/j.watres.2019.02.042</b:DOI>
-    <b:RefOrder>55</b:RefOrder>
+    <b:RefOrder>54</b:RefOrder>
   </b:Source>
   <b:Source>
     <b:Tag>Ham19</b:Tag>
@@ -18996,7 +18911,7 @@
     <b:Volume>164</b:Volume>
     <b:Issue>11</b:Issue>
     <b:DOI>10.1007/s00705-019-04383-x</b:DOI>
-    <b:RefOrder>56</b:RefOrder>
+    <b:RefOrder>55</b:RefOrder>
   </b:Source>
   <b:Source>
     <b:Tag>Ros14</b:Tag>
@@ -19038,7 +18953,7 @@
     <b:Month>June</b:Month>
     <b:Volume>161</b:Volume>
     <b:DOI>10.1016/j.biortech.2014.03.047</b:DOI>
-    <b:RefOrder>57</b:RefOrder>
+    <b:RefOrder>56</b:RefOrder>
   </b:Source>
   <b:Source>
     <b:Tag>Pér19</b:Tag>
@@ -19297,7 +19212,7 @@
     <b:Volume>84</b:Volume>
     <b:Issue>6</b:Issue>
     <b:DOI>10.1128/AEM.02093-17</b:DOI>
-    <b:RefOrder>58</b:RefOrder>
+    <b:RefOrder>57</b:RefOrder>
   </b:Source>
   <b:Source>
     <b:Tag>Har08</b:Tag>
@@ -19380,7 +19295,7 @@
     <b:Volume>77</b:Volume>
     <b:Issue>15</b:Issue>
     <b:DOI>10.1128/AEM.00583-11</b:DOI>
-    <b:RefOrder>59</b:RefOrder>
+    <b:RefOrder>58</b:RefOrder>
   </b:Source>
   <b:Source>
     <b:Tag>Son21</b:Tag>
@@ -19438,7 +19353,7 @@
     <b:Pages>270-280</b:Pages>
     <b:Volume>13</b:Volume>
     <b:DOI>10.1007/s12560-021-09469-x</b:DOI>
-    <b:RefOrder>60</b:RefOrder>
+    <b:RefOrder>59</b:RefOrder>
   </b:Source>
   <b:Source>
     <b:Tag>Miu15</b:Tag>
@@ -19565,7 +19480,7 @@
     <b:Volume>73</b:Volume>
     <b:Issue>1</b:Issue>
     <b:DOI>10.1128/AEM.01748-06</b:DOI>
-    <b:RefOrder>61</b:RefOrder>
+    <b:RefOrder>60</b:RefOrder>
   </b:Source>
   <b:Source>
     <b:Tag>Com20</b:Tag>
@@ -19750,7 +19665,7 @@
     <b:Volume>4</b:Volume>
     <b:Issue>20</b:Issue>
     <b:DOI>10.1186/s40168-016-0166-1</b:DOI>
-    <b:RefOrder>62</b:RefOrder>
+    <b:RefOrder>61</b:RefOrder>
   </b:Source>
   <b:Source>
     <b:Tag>Kar09</b:Tag>
@@ -19793,7 +19708,7 @@
     <b:Volume>75</b:Volume>
     <b:Issue>8</b:Issue>
     <b:DOI>10.1128/AEM.00922-08</b:DOI>
-    <b:RefOrder>63</b:RefOrder>
+    <b:RefOrder>62</b:RefOrder>
   </b:Source>
   <b:Source>
     <b:Tag>Asl11</b:Tag>
@@ -19834,7 +19749,7 @@
     <b:Volume>111</b:Volume>
     <b:Issue>5</b:Issue>
     <b:DOI>10.1111/j.1365-2672.2011.05130.x</b:DOI>
-    <b:RefOrder>64</b:RefOrder>
+    <b:RefOrder>63</b:RefOrder>
   </b:Source>
   <b:Source>
     <b:Tag>Sch16</b:Tag>
@@ -19877,7 +19792,7 @@
     <b:Volume>50</b:Volume>
     <b:Issue>17</b:Issue>
     <b:DOI>10.1021/acs.est.6b01384</b:DOI>
-    <b:RefOrder>65</b:RefOrder>
+    <b:RefOrder>64</b:RefOrder>
   </b:Source>
   <b:Source>
     <b:Tag>Kit14</b:Tag>
@@ -19916,7 +19831,7 @@
     <b:Day>1</b:Day>
     <b:Volume>488-489</b:Volume>
     <b:DOI>10.1016/j.scitotenv.2014.04.087</b:DOI>
-    <b:RefOrder>66</b:RefOrder>
+    <b:RefOrder>65</b:RefOrder>
   </b:Source>
   <b:Source>
     <b:Tag>Ibr20</b:Tag>
@@ -19954,7 +19869,7 @@
     <b:Pages>250-259</b:Pages>
     <b:Volume>12</b:Volume>
     <b:DOI>10.1007/s12560-020-09434-0</b:DOI>
-    <b:RefOrder>67</b:RefOrder>
+    <b:RefOrder>66</b:RefOrder>
   </b:Source>
   <b:Source>
     <b:Tag>Mur17</b:Tag>
@@ -20029,7 +19944,7 @@
     <b:Volume>76</b:Volume>
     <b:Issue>3</b:Issue>
     <b:DOI>10.1128/AEM.01316-09</b:DOI>
-    <b:RefOrder>68</b:RefOrder>
+    <b:RefOrder>67</b:RefOrder>
   </b:Source>
   <b:Source>
     <b:Tag>Ade16</b:Tag>
@@ -20066,7 +19981,7 @@
     <b:Pages>262-274</b:Pages>
     <b:Volume>8</b:Volume>
     <b:DOI>10.1007/s12560-016-9246-4</b:DOI>
-    <b:RefOrder>69</b:RefOrder>
+    <b:RefOrder>68</b:RefOrder>
   </b:Source>
   <b:Source>
     <b:Tag>Fit15</b:Tag>
@@ -20090,7 +20005,7 @@
     <b:MonthAccessed>July</b:MonthAccessed>
     <b:DayAccessed>26</b:DayAccessed>
     <b:URL>https://webarchive.nationalarchives.gov.uk/20150418173120/http://www.food.gov.uk/sites/default/files/Exclusion%20Zones%20Project%20FS513404%20-%20Technical%20Report%20FINAL.pdf</b:URL>
-    <b:RefOrder>70</b:RefOrder>
+    <b:RefOrder>69</b:RefOrder>
   </b:Source>
   <b:Source>
     <b:Tag>Cam14</b:Tag>
@@ -20120,7 +20035,7 @@
     <b:Volume>80</b:Volume>
     <b:Issue>12</b:Issue>
     <b:DOI>10.1128/AEM.04188-13</b:DOI>
-    <b:RefOrder>71</b:RefOrder>
+    <b:RefOrder>70</b:RefOrder>
   </b:Source>
   <b:Source>
     <b:Tag>Rug15</b:Tag>
@@ -20202,7 +20117,7 @@
     <b:Volume>81</b:Volume>
     <b:Issue>1</b:Issue>
     <b:DOI>10.1128/AEM.02695-14</b:DOI>
-    <b:RefOrder>72</b:RefOrder>
+    <b:RefOrder>71</b:RefOrder>
   </b:Source>
   <b:Source>
     <b:Tag>LiX21</b:Tag>
@@ -20244,7 +20159,7 @@
     <b:Month>July</b:Month>
     <b:Volume>7</b:Volume>
     <b:DOI>10.1016/j.ese.2021.100105</b:DOI>
-    <b:RefOrder>73</b:RefOrder>
+    <b:RefOrder>72</b:RefOrder>
   </b:Source>
   <b:Source>
     <b:Tag>Pre15</b:Tag>
@@ -20289,7 +20204,7 @@
     <b:Volume>81</b:Volume>
     <b:Issue>20</b:Issue>
     <b:DOI>10.1128/AEM.02076-15</b:DOI>
-    <b:RefOrder>74</b:RefOrder>
+    <b:RefOrder>73</b:RefOrder>
   </b:Source>
   <b:Source>
     <b:Tag>LaR20</b:Tag>
@@ -20386,11 +20301,38 @@
     <b:DOI>10.1016/j.scitotenv.2020.140910</b:DOI>
     <b:RefOrder>20</b:RefOrder>
   </b:Source>
+  <b:Source>
+    <b:Tag>Fra03</b:Tag>
+    <b:SourceType>JournalArticle</b:SourceType>
+    <b:Guid>{D8CBC34D-32B6-47C9-9340-1792FDBA560D}</b:Guid>
+    <b:Author>
+      <b:Author>
+        <b:NameList>
+          <b:Person>
+            <b:Last>Frahm</b:Last>
+            <b:First>Edith</b:First>
+          </b:Person>
+          <b:Person>
+            <b:Last>Obst</b:Last>
+            <b:First>Ursula</b:First>
+          </b:Person>
+        </b:NameList>
+      </b:Author>
+    </b:Author>
+    <b:Title>Application of the fluorogenic probe technique (TaqMan PCR) to the detection of Enterococcus spp. and Escherichia coli in water samples</b:Title>
+    <b:JournalName>Journal of Microbiological Methods</b:JournalName>
+    <b:Year>2003</b:Year>
+    <b:Pages>123-31</b:Pages>
+    <b:Volume>52</b:Volume>
+    <b:Issue>1</b:Issue>
+    <b:DOI>10.1016/s0167-7012(02)00150-1</b:DOI>
+    <b:RefOrder>74</b:RefOrder>
+  </b:Source>
 </b:Sources>
 </file>
 
 <file path=customXml/itemProps1.xml><?xml version="1.0" encoding="utf-8"?>
-<ds:datastoreItem xmlns:ds="http://schemas.openxmlformats.org/officeDocument/2006/customXml" ds:itemID="{4F59A839-0986-4FA7-A8D5-42603F1F6A65}">
+<ds:datastoreItem xmlns:ds="http://schemas.openxmlformats.org/officeDocument/2006/customXml" ds:itemID="{28F3F9E1-9AD4-435E-96BE-5E12DC3D3A32}">
   <ds:schemaRefs>
     <ds:schemaRef ds:uri="http://schemas.openxmlformats.org/officeDocument/2006/bibliography"/>
   </ds:schemaRefs>

</xml_diff>